<commit_message>
löffler im grid nachbauen
</commit_message>
<xml_diff>
--- a/muthwill/todos.docx
+++ b/muthwill/todos.docx
@@ -482,7 +482,7 @@
       <w:pPr>
         <w:pStyle w:val="Listenabsatz"/>
         <w:numPr>
-          <w:ilvl w:val="0"/>
+          <w:ilvl w:val="1"/>
           <w:numId w:val="4"/>
         </w:numPr>
         <w:rPr>
@@ -493,7 +493,7 @@
         <w:rPr>
           <w:lang w:val="de-DE"/>
         </w:rPr>
-        <w:t>Einbinden von schriften</w:t>
+        <w:t>Tilde usw</w:t>
       </w:r>
     </w:p>
     <w:p>
@@ -507,6 +507,138 @@
           <w:lang w:val="de-DE"/>
         </w:rPr>
       </w:pPr>
+      <w:r>
+        <w:rPr>
+          <w:lang w:val="de-DE"/>
+        </w:rPr>
+        <w:t xml:space="preserve">Einbinden von </w:t>
+      </w:r>
+      <w:r>
+        <w:rPr>
+          <w:lang w:val="de-DE"/>
+        </w:rPr>
+        <w:t>S</w:t>
+      </w:r>
+      <w:r>
+        <w:rPr>
+          <w:lang w:val="de-DE"/>
+        </w:rPr>
+        <w:t>chriften</w:t>
+      </w:r>
+    </w:p>
+    <w:p>
+      <w:pPr>
+        <w:pStyle w:val="Listenabsatz"/>
+        <w:numPr>
+          <w:ilvl w:val="0"/>
+          <w:numId w:val="4"/>
+        </w:numPr>
+        <w:rPr>
+          <w:lang w:val="de-DE"/>
+        </w:rPr>
+      </w:pPr>
+      <w:hyperlink r:id="rId6" w:history="1">
+        <w:r>
+          <w:rPr>
+            <w:rStyle w:val="Hyperlink"/>
+            <w:lang w:val="de-DE"/>
+          </w:rPr>
+          <w:t>http://placehold.it/640X480</w:t>
+        </w:r>
+      </w:hyperlink>
+    </w:p>
+    <w:p>
+      <w:pPr>
+        <w:pStyle w:val="Listenabsatz"/>
+        <w:numPr>
+          <w:ilvl w:val="0"/>
+          <w:numId w:val="4"/>
+        </w:numPr>
+        <w:rPr>
+          <w:lang w:val="de-DE"/>
+        </w:rPr>
+      </w:pPr>
+      <w:r>
+        <w:rPr>
+          <w:lang w:val="de-DE"/>
+        </w:rPr>
+        <w:t xml:space="preserve">Formulare: </w:t>
+      </w:r>
+      <w:r>
+        <w:rPr>
+          <w:lang w:val="de-DE"/>
+        </w:rPr>
+        <w:sym w:font="Wingdings" w:char="F0E0"/>
+      </w:r>
+      <w:r>
+        <w:rPr>
+          <w:lang w:val="de-DE"/>
+        </w:rPr>
+        <w:t xml:space="preserve"> </w:t>
+      </w:r>
+      <w:r>
+        <w:rPr>
+          <w:lang w:val="de-DE"/>
+        </w:rPr>
+        <w:t>fieldsets</w:t>
+      </w:r>
+    </w:p>
+    <w:p>
+      <w:pPr>
+        <w:pStyle w:val="Listenabsatz"/>
+        <w:numPr>
+          <w:ilvl w:val="0"/>
+          <w:numId w:val="4"/>
+        </w:numPr>
+        <w:rPr>
+          <w:lang w:val="de-DE"/>
+        </w:rPr>
+      </w:pPr>
+      <w:r>
+        <w:rPr>
+          <w:lang w:val="de-DE"/>
+        </w:rPr>
+        <w:t xml:space="preserve">Maler site: nach burger click </w:t>
+      </w:r>
+      <w:r>
+        <w:rPr>
+          <w:lang w:val="de-DE"/>
+        </w:rPr>
+        <w:sym w:font="Wingdings" w:char="F0E0"/>
+      </w:r>
+      <w:r>
+        <w:rPr>
+          <w:lang w:val="de-DE"/>
+        </w:rPr>
+        <w:t xml:space="preserve"> mit target hide</w:t>
+      </w:r>
+    </w:p>
+    <w:p>
+      <w:pPr>
+        <w:pStyle w:val="Listenabsatz"/>
+        <w:numPr>
+          <w:ilvl w:val="0"/>
+          <w:numId w:val="4"/>
+        </w:numPr>
+        <w:rPr>
+          <w:lang w:val="de-DE"/>
+        </w:rPr>
+      </w:pPr>
+      <w:hyperlink r:id="rId7" w:history="1">
+        <w:r>
+          <w:rPr>
+            <w:rStyle w:val="Hyperlink"/>
+            <w:lang w:val="de-DE"/>
+          </w:rPr>
+          <w:t>https://www.loeffler.at/de-at/</w:t>
+        </w:r>
+      </w:hyperlink>
+      <w:r>
+        <w:rPr>
+          <w:lang w:val="de-DE"/>
+        </w:rPr>
+        <w:t xml:space="preserve"> nachbauen</w:t>
+      </w:r>
       <w:bookmarkStart w:id="0" w:name="_GoBack"/>
       <w:bookmarkEnd w:id="0"/>
     </w:p>
@@ -538,7 +670,7 @@
         <w:rFonts w:ascii="Symbol" w:hAnsi="Symbol" w:hint="default"/>
       </w:rPr>
     </w:lvl>
-    <w:lvl w:ilvl="1" w:tplc="0C070003" w:tentative="1">
+    <w:lvl w:ilvl="1" w:tplc="0C070003">
       <w:start w:val="1"/>
       <w:numFmt w:val="bullet"/>
       <w:lvlText w:val="o"/>

</xml_diff>